<commit_message>
Renamed dir, new example code
</commit_message>
<xml_diff>
--- a/LabStarters/Lab01/Lab1Instructions-PersonalBio.docx
+++ b/LabStarters/Lab01/Lab1Instructions-PersonalBio.docx
@@ -1,6 +1,6 @@
 
 <file path=word/document.xml><?xml version="1.0" encoding="utf-8"?>
-<w:document xmlns:wpc="http://schemas.microsoft.com/office/word/2010/wordprocessingCanvas" xmlns:mo="http://schemas.microsoft.com/office/mac/office/2008/main" xmlns:mc="http://schemas.openxmlformats.org/markup-compatibility/2006" xmlns:mv="urn:schemas-microsoft-com:mac:vml" xmlns:o="urn:schemas-microsoft-com:office:office" xmlns:r="http://schemas.openxmlformats.org/officeDocument/2006/relationships" xmlns:m="http://schemas.openxmlformats.org/officeDocument/2006/math" xmlns:v="urn:schemas-microsoft-com:vml" xmlns:wp14="http://schemas.microsoft.com/office/word/2010/wordprocessingDrawing" xmlns:wp="http://schemas.openxmlformats.org/drawingml/2006/wordprocessingDrawing" xmlns:w10="urn:schemas-microsoft-com:office:word" xmlns:w="http://schemas.openxmlformats.org/wordprocessingml/2006/main" xmlns:w14="http://schemas.microsoft.com/office/word/2010/wordml" xmlns:w15="http://schemas.microsoft.com/office/word/2012/wordml" xmlns:wpg="http://schemas.microsoft.com/office/word/2010/wordprocessingGroup" xmlns:wpi="http://schemas.microsoft.com/office/word/2010/wordprocessingInk" xmlns:wne="http://schemas.microsoft.com/office/word/2006/wordml" xmlns:wps="http://schemas.microsoft.com/office/word/2010/wordprocessingShape" mc:Ignorable="w14 w15 wp14">
+<w:document xmlns:wpc="http://schemas.microsoft.com/office/word/2010/wordprocessingCanvas" xmlns:cx="http://schemas.microsoft.com/office/drawing/2014/chartex" xmlns:cx1="http://schemas.microsoft.com/office/drawing/2015/9/8/chartex" xmlns:cx2="http://schemas.microsoft.com/office/drawing/2015/10/21/chartex" xmlns:cx3="http://schemas.microsoft.com/office/drawing/2016/5/9/chartex" xmlns:cx4="http://schemas.microsoft.com/office/drawing/2016/5/10/chartex" xmlns:cx5="http://schemas.microsoft.com/office/drawing/2016/5/11/chartex" xmlns:cx6="http://schemas.microsoft.com/office/drawing/2016/5/12/chartex" xmlns:cx7="http://schemas.microsoft.com/office/drawing/2016/5/13/chartex" xmlns:cx8="http://schemas.microsoft.com/office/drawing/2016/5/14/chartex" xmlns:mc="http://schemas.openxmlformats.org/markup-compatibility/2006" xmlns:aink="http://schemas.microsoft.com/office/drawing/2016/ink" xmlns:am3d="http://schemas.microsoft.com/office/drawing/2017/model3d" xmlns:o="urn:schemas-microsoft-com:office:office" xmlns:r="http://schemas.openxmlformats.org/officeDocument/2006/relationships" xmlns:m="http://schemas.openxmlformats.org/officeDocument/2006/math" xmlns:v="urn:schemas-microsoft-com:vml" xmlns:wp14="http://schemas.microsoft.com/office/word/2010/wordprocessingDrawing" xmlns:wp="http://schemas.openxmlformats.org/drawingml/2006/wordprocessingDrawing" xmlns:w10="urn:schemas-microsoft-com:office:word" xmlns:w="http://schemas.openxmlformats.org/wordprocessingml/2006/main" xmlns:w14="http://schemas.microsoft.com/office/word/2010/wordml" xmlns:w15="http://schemas.microsoft.com/office/word/2012/wordml" xmlns:w16cid="http://schemas.microsoft.com/office/word/2016/wordml/cid" xmlns:w16se="http://schemas.microsoft.com/office/word/2015/wordml/symex" xmlns:wpg="http://schemas.microsoft.com/office/word/2010/wordprocessingGroup" xmlns:wpi="http://schemas.microsoft.com/office/word/2010/wordprocessingInk" xmlns:wne="http://schemas.microsoft.com/office/word/2006/wordml" xmlns:wps="http://schemas.microsoft.com/office/word/2010/wordprocessingShape" mc:Ignorable="w14 w15 w16se w16cid wp14">
   <w:body>
     <w:p>
       <w:pPr>
@@ -35,31 +35,7 @@
           <w:sz w:val="24"/>
           <w:szCs w:val="24"/>
         </w:rPr>
-        <w:t>Gain</w:t>
-      </w:r>
-      <w:r>
-        <w:rPr>
-          <w:rFonts w:cs="Arial"/>
-          <w:sz w:val="24"/>
-          <w:szCs w:val="24"/>
-        </w:rPr>
-        <w:t xml:space="preserve"> </w:t>
-      </w:r>
-      <w:r>
-        <w:rPr>
-          <w:rFonts w:cs="Arial"/>
-          <w:sz w:val="24"/>
-          <w:szCs w:val="24"/>
-        </w:rPr>
-        <w:t>experience using</w:t>
-      </w:r>
-      <w:r>
-        <w:rPr>
-          <w:rFonts w:cs="Arial"/>
-          <w:sz w:val="24"/>
-          <w:szCs w:val="24"/>
-        </w:rPr>
-        <w:t>:</w:t>
+        <w:t>Gain experience using:</w:t>
       </w:r>
     </w:p>
     <w:p>
@@ -103,7 +79,6 @@
           <w:sz w:val="24"/>
           <w:szCs w:val="24"/>
         </w:rPr>
-        <w:lastRenderedPageBreak/>
         <w:t>Headings</w:t>
       </w:r>
     </w:p>
@@ -126,7 +101,25 @@
           <w:sz w:val="24"/>
           <w:szCs w:val="24"/>
         </w:rPr>
-        <w:t>Text formatting (bod, italic, etc.)</w:t>
+        <w:t>Text formatting (bo</w:t>
+      </w:r>
+      <w:r>
+        <w:rPr>
+          <w:rFonts w:cs="Arial"/>
+          <w:sz w:val="24"/>
+          <w:szCs w:val="24"/>
+        </w:rPr>
+        <w:t>l</w:t>
+      </w:r>
+      <w:bookmarkStart w:id="0" w:name="_GoBack"/>
+      <w:bookmarkEnd w:id="0"/>
+      <w:r>
+        <w:rPr>
+          <w:rFonts w:cs="Arial"/>
+          <w:sz w:val="24"/>
+          <w:szCs w:val="24"/>
+        </w:rPr>
+        <w:t>d, italic, etc.)</w:t>
       </w:r>
     </w:p>
     <w:p>
@@ -192,7 +185,6 @@
           <w:sz w:val="24"/>
           <w:szCs w:val="24"/>
         </w:rPr>
-        <w:lastRenderedPageBreak/>
         <w:t>Links</w:t>
       </w:r>
     </w:p>
@@ -527,12 +519,7 @@
         <w:t xml:space="preserve">Upload the </w:t>
       </w:r>
       <w:r>
-        <w:t>zip file using th</w:t>
-      </w:r>
-      <w:bookmarkStart w:id="0" w:name="_GoBack"/>
-      <w:bookmarkEnd w:id="0"/>
-      <w:r>
-        <w:t>e link for Lab 1 on Moodle.</w:t>
+        <w:t>zip file using the link for Lab 1 on Moodle.</w:t>
       </w:r>
     </w:p>
     <w:sectPr>
@@ -547,7 +534,7 @@
 </file>
 
 <file path=word/endnotes.xml><?xml version="1.0" encoding="utf-8"?>
-<w:endnotes xmlns:wpc="http://schemas.microsoft.com/office/word/2010/wordprocessingCanvas" xmlns:mo="http://schemas.microsoft.com/office/mac/office/2008/main" xmlns:mc="http://schemas.openxmlformats.org/markup-compatibility/2006" xmlns:mv="urn:schemas-microsoft-com:mac:vml" xmlns:o="urn:schemas-microsoft-com:office:office" xmlns:r="http://schemas.openxmlformats.org/officeDocument/2006/relationships" xmlns:m="http://schemas.openxmlformats.org/officeDocument/2006/math" xmlns:v="urn:schemas-microsoft-com:vml" xmlns:wp14="http://schemas.microsoft.com/office/word/2010/wordprocessingDrawing" xmlns:wp="http://schemas.openxmlformats.org/drawingml/2006/wordprocessingDrawing" xmlns:w10="urn:schemas-microsoft-com:office:word" xmlns:w="http://schemas.openxmlformats.org/wordprocessingml/2006/main" xmlns:w14="http://schemas.microsoft.com/office/word/2010/wordml" xmlns:w15="http://schemas.microsoft.com/office/word/2012/wordml" xmlns:wpg="http://schemas.microsoft.com/office/word/2010/wordprocessingGroup" xmlns:wpi="http://schemas.microsoft.com/office/word/2010/wordprocessingInk" xmlns:wne="http://schemas.microsoft.com/office/word/2006/wordml" xmlns:wps="http://schemas.microsoft.com/office/word/2010/wordprocessingShape" mc:Ignorable="w14 w15 wp14">
+<w:endnotes xmlns:wpc="http://schemas.microsoft.com/office/word/2010/wordprocessingCanvas" xmlns:cx="http://schemas.microsoft.com/office/drawing/2014/chartex" xmlns:cx1="http://schemas.microsoft.com/office/drawing/2015/9/8/chartex" xmlns:cx2="http://schemas.microsoft.com/office/drawing/2015/10/21/chartex" xmlns:cx3="http://schemas.microsoft.com/office/drawing/2016/5/9/chartex" xmlns:cx4="http://schemas.microsoft.com/office/drawing/2016/5/10/chartex" xmlns:cx5="http://schemas.microsoft.com/office/drawing/2016/5/11/chartex" xmlns:cx6="http://schemas.microsoft.com/office/drawing/2016/5/12/chartex" xmlns:cx7="http://schemas.microsoft.com/office/drawing/2016/5/13/chartex" xmlns:cx8="http://schemas.microsoft.com/office/drawing/2016/5/14/chartex" xmlns:mc="http://schemas.openxmlformats.org/markup-compatibility/2006" xmlns:aink="http://schemas.microsoft.com/office/drawing/2016/ink" xmlns:am3d="http://schemas.microsoft.com/office/drawing/2017/model3d" xmlns:o="urn:schemas-microsoft-com:office:office" xmlns:r="http://schemas.openxmlformats.org/officeDocument/2006/relationships" xmlns:m="http://schemas.openxmlformats.org/officeDocument/2006/math" xmlns:v="urn:schemas-microsoft-com:vml" xmlns:wp14="http://schemas.microsoft.com/office/word/2010/wordprocessingDrawing" xmlns:wp="http://schemas.openxmlformats.org/drawingml/2006/wordprocessingDrawing" xmlns:w10="urn:schemas-microsoft-com:office:word" xmlns:w="http://schemas.openxmlformats.org/wordprocessingml/2006/main" xmlns:w14="http://schemas.microsoft.com/office/word/2010/wordml" xmlns:w15="http://schemas.microsoft.com/office/word/2012/wordml" xmlns:w16cid="http://schemas.microsoft.com/office/word/2016/wordml/cid" xmlns:w16se="http://schemas.microsoft.com/office/word/2015/wordml/symex" xmlns:wpg="http://schemas.microsoft.com/office/word/2010/wordprocessingGroup" xmlns:wpi="http://schemas.microsoft.com/office/word/2010/wordprocessingInk" xmlns:wne="http://schemas.microsoft.com/office/word/2006/wordml" xmlns:wps="http://schemas.microsoft.com/office/word/2010/wordprocessingShape" mc:Ignorable="w14 w15 w16se w16cid wp14">
   <w:endnote w:type="separator" w:id="-1">
     <w:p>
       <w:pPr>
@@ -572,7 +559,7 @@
 </file>
 
 <file path=word/footer1.xml><?xml version="1.0" encoding="utf-8"?>
-<w:ftr xmlns:wpc="http://schemas.microsoft.com/office/word/2010/wordprocessingCanvas" xmlns:mo="http://schemas.microsoft.com/office/mac/office/2008/main" xmlns:mc="http://schemas.openxmlformats.org/markup-compatibility/2006" xmlns:mv="urn:schemas-microsoft-com:mac:vml" xmlns:o="urn:schemas-microsoft-com:office:office" xmlns:r="http://schemas.openxmlformats.org/officeDocument/2006/relationships" xmlns:m="http://schemas.openxmlformats.org/officeDocument/2006/math" xmlns:v="urn:schemas-microsoft-com:vml" xmlns:wp14="http://schemas.microsoft.com/office/word/2010/wordprocessingDrawing" xmlns:wp="http://schemas.openxmlformats.org/drawingml/2006/wordprocessingDrawing" xmlns:w10="urn:schemas-microsoft-com:office:word" xmlns:w="http://schemas.openxmlformats.org/wordprocessingml/2006/main" xmlns:w14="http://schemas.microsoft.com/office/word/2010/wordml" xmlns:w15="http://schemas.microsoft.com/office/word/2012/wordml" xmlns:wpg="http://schemas.microsoft.com/office/word/2010/wordprocessingGroup" xmlns:wpi="http://schemas.microsoft.com/office/word/2010/wordprocessingInk" xmlns:wne="http://schemas.microsoft.com/office/word/2006/wordml" xmlns:wps="http://schemas.microsoft.com/office/word/2010/wordprocessingShape" mc:Ignorable="w14 w15 wp14">
+<w:ftr xmlns:wpc="http://schemas.microsoft.com/office/word/2010/wordprocessingCanvas" xmlns:cx="http://schemas.microsoft.com/office/drawing/2014/chartex" xmlns:cx1="http://schemas.microsoft.com/office/drawing/2015/9/8/chartex" xmlns:cx2="http://schemas.microsoft.com/office/drawing/2015/10/21/chartex" xmlns:cx3="http://schemas.microsoft.com/office/drawing/2016/5/9/chartex" xmlns:cx4="http://schemas.microsoft.com/office/drawing/2016/5/10/chartex" xmlns:cx5="http://schemas.microsoft.com/office/drawing/2016/5/11/chartex" xmlns:cx6="http://schemas.microsoft.com/office/drawing/2016/5/12/chartex" xmlns:cx7="http://schemas.microsoft.com/office/drawing/2016/5/13/chartex" xmlns:cx8="http://schemas.microsoft.com/office/drawing/2016/5/14/chartex" xmlns:mc="http://schemas.openxmlformats.org/markup-compatibility/2006" xmlns:aink="http://schemas.microsoft.com/office/drawing/2016/ink" xmlns:am3d="http://schemas.microsoft.com/office/drawing/2017/model3d" xmlns:o="urn:schemas-microsoft-com:office:office" xmlns:r="http://schemas.openxmlformats.org/officeDocument/2006/relationships" xmlns:m="http://schemas.openxmlformats.org/officeDocument/2006/math" xmlns:v="urn:schemas-microsoft-com:vml" xmlns:wp14="http://schemas.microsoft.com/office/word/2010/wordprocessingDrawing" xmlns:wp="http://schemas.openxmlformats.org/drawingml/2006/wordprocessingDrawing" xmlns:w10="urn:schemas-microsoft-com:office:word" xmlns:w="http://schemas.openxmlformats.org/wordprocessingml/2006/main" xmlns:w14="http://schemas.microsoft.com/office/word/2010/wordml" xmlns:w15="http://schemas.microsoft.com/office/word/2012/wordml" xmlns:w16cid="http://schemas.microsoft.com/office/word/2016/wordml/cid" xmlns:w16se="http://schemas.microsoft.com/office/word/2015/wordml/symex" xmlns:wpg="http://schemas.microsoft.com/office/word/2010/wordprocessingGroup" xmlns:wpi="http://schemas.microsoft.com/office/word/2010/wordprocessingInk" xmlns:wne="http://schemas.microsoft.com/office/word/2006/wordml" xmlns:wps="http://schemas.microsoft.com/office/word/2010/wordprocessingShape" mc:Ignorable="w14 w15 w16se w16cid wp14">
   <w:p>
     <w:pPr>
       <w:pStyle w:val="Footer"/>
@@ -585,7 +572,7 @@
 </file>
 
 <file path=word/footnotes.xml><?xml version="1.0" encoding="utf-8"?>
-<w:footnotes xmlns:wpc="http://schemas.microsoft.com/office/word/2010/wordprocessingCanvas" xmlns:mo="http://schemas.microsoft.com/office/mac/office/2008/main" xmlns:mc="http://schemas.openxmlformats.org/markup-compatibility/2006" xmlns:mv="urn:schemas-microsoft-com:mac:vml" xmlns:o="urn:schemas-microsoft-com:office:office" xmlns:r="http://schemas.openxmlformats.org/officeDocument/2006/relationships" xmlns:m="http://schemas.openxmlformats.org/officeDocument/2006/math" xmlns:v="urn:schemas-microsoft-com:vml" xmlns:wp14="http://schemas.microsoft.com/office/word/2010/wordprocessingDrawing" xmlns:wp="http://schemas.openxmlformats.org/drawingml/2006/wordprocessingDrawing" xmlns:w10="urn:schemas-microsoft-com:office:word" xmlns:w="http://schemas.openxmlformats.org/wordprocessingml/2006/main" xmlns:w14="http://schemas.microsoft.com/office/word/2010/wordml" xmlns:w15="http://schemas.microsoft.com/office/word/2012/wordml" xmlns:wpg="http://schemas.microsoft.com/office/word/2010/wordprocessingGroup" xmlns:wpi="http://schemas.microsoft.com/office/word/2010/wordprocessingInk" xmlns:wne="http://schemas.microsoft.com/office/word/2006/wordml" xmlns:wps="http://schemas.microsoft.com/office/word/2010/wordprocessingShape" mc:Ignorable="w14 w15 wp14">
+<w:footnotes xmlns:wpc="http://schemas.microsoft.com/office/word/2010/wordprocessingCanvas" xmlns:cx="http://schemas.microsoft.com/office/drawing/2014/chartex" xmlns:cx1="http://schemas.microsoft.com/office/drawing/2015/9/8/chartex" xmlns:cx2="http://schemas.microsoft.com/office/drawing/2015/10/21/chartex" xmlns:cx3="http://schemas.microsoft.com/office/drawing/2016/5/9/chartex" xmlns:cx4="http://schemas.microsoft.com/office/drawing/2016/5/10/chartex" xmlns:cx5="http://schemas.microsoft.com/office/drawing/2016/5/11/chartex" xmlns:cx6="http://schemas.microsoft.com/office/drawing/2016/5/12/chartex" xmlns:cx7="http://schemas.microsoft.com/office/drawing/2016/5/13/chartex" xmlns:cx8="http://schemas.microsoft.com/office/drawing/2016/5/14/chartex" xmlns:mc="http://schemas.openxmlformats.org/markup-compatibility/2006" xmlns:aink="http://schemas.microsoft.com/office/drawing/2016/ink" xmlns:am3d="http://schemas.microsoft.com/office/drawing/2017/model3d" xmlns:o="urn:schemas-microsoft-com:office:office" xmlns:r="http://schemas.openxmlformats.org/officeDocument/2006/relationships" xmlns:m="http://schemas.openxmlformats.org/officeDocument/2006/math" xmlns:v="urn:schemas-microsoft-com:vml" xmlns:wp14="http://schemas.microsoft.com/office/word/2010/wordprocessingDrawing" xmlns:wp="http://schemas.openxmlformats.org/drawingml/2006/wordprocessingDrawing" xmlns:w10="urn:schemas-microsoft-com:office:word" xmlns:w="http://schemas.openxmlformats.org/wordprocessingml/2006/main" xmlns:w14="http://schemas.microsoft.com/office/word/2010/wordml" xmlns:w15="http://schemas.microsoft.com/office/word/2012/wordml" xmlns:w16cid="http://schemas.microsoft.com/office/word/2016/wordml/cid" xmlns:w16se="http://schemas.microsoft.com/office/word/2015/wordml/symex" xmlns:wpg="http://schemas.microsoft.com/office/word/2010/wordprocessingGroup" xmlns:wpi="http://schemas.microsoft.com/office/word/2010/wordprocessingInk" xmlns:wne="http://schemas.microsoft.com/office/word/2006/wordml" xmlns:wps="http://schemas.microsoft.com/office/word/2010/wordprocessingShape" mc:Ignorable="w14 w15 w16se w16cid wp14">
   <w:footnote w:type="separator" w:id="-1">
     <w:p>
       <w:pPr>
@@ -610,7 +597,7 @@
 </file>
 
 <file path=word/header1.xml><?xml version="1.0" encoding="utf-8"?>
-<w:hdr xmlns:wpc="http://schemas.microsoft.com/office/word/2010/wordprocessingCanvas" xmlns:mo="http://schemas.microsoft.com/office/mac/office/2008/main" xmlns:mc="http://schemas.openxmlformats.org/markup-compatibility/2006" xmlns:mv="urn:schemas-microsoft-com:mac:vml" xmlns:o="urn:schemas-microsoft-com:office:office" xmlns:r="http://schemas.openxmlformats.org/officeDocument/2006/relationships" xmlns:m="http://schemas.openxmlformats.org/officeDocument/2006/math" xmlns:v="urn:schemas-microsoft-com:vml" xmlns:wp14="http://schemas.microsoft.com/office/word/2010/wordprocessingDrawing" xmlns:wp="http://schemas.openxmlformats.org/drawingml/2006/wordprocessingDrawing" xmlns:w10="urn:schemas-microsoft-com:office:word" xmlns:w="http://schemas.openxmlformats.org/wordprocessingml/2006/main" xmlns:w14="http://schemas.microsoft.com/office/word/2010/wordml" xmlns:w15="http://schemas.microsoft.com/office/word/2012/wordml" xmlns:wpg="http://schemas.microsoft.com/office/word/2010/wordprocessingGroup" xmlns:wpi="http://schemas.microsoft.com/office/word/2010/wordprocessingInk" xmlns:wne="http://schemas.microsoft.com/office/word/2006/wordml" xmlns:wps="http://schemas.microsoft.com/office/word/2010/wordprocessingShape" mc:Ignorable="w14 w15 wp14">
+<w:hdr xmlns:wpc="http://schemas.microsoft.com/office/word/2010/wordprocessingCanvas" xmlns:cx="http://schemas.microsoft.com/office/drawing/2014/chartex" xmlns:cx1="http://schemas.microsoft.com/office/drawing/2015/9/8/chartex" xmlns:cx2="http://schemas.microsoft.com/office/drawing/2015/10/21/chartex" xmlns:cx3="http://schemas.microsoft.com/office/drawing/2016/5/9/chartex" xmlns:cx4="http://schemas.microsoft.com/office/drawing/2016/5/10/chartex" xmlns:cx5="http://schemas.microsoft.com/office/drawing/2016/5/11/chartex" xmlns:cx6="http://schemas.microsoft.com/office/drawing/2016/5/12/chartex" xmlns:cx7="http://schemas.microsoft.com/office/drawing/2016/5/13/chartex" xmlns:cx8="http://schemas.microsoft.com/office/drawing/2016/5/14/chartex" xmlns:mc="http://schemas.openxmlformats.org/markup-compatibility/2006" xmlns:aink="http://schemas.microsoft.com/office/drawing/2016/ink" xmlns:am3d="http://schemas.microsoft.com/office/drawing/2017/model3d" xmlns:o="urn:schemas-microsoft-com:office:office" xmlns:r="http://schemas.openxmlformats.org/officeDocument/2006/relationships" xmlns:m="http://schemas.openxmlformats.org/officeDocument/2006/math" xmlns:v="urn:schemas-microsoft-com:vml" xmlns:wp14="http://schemas.microsoft.com/office/word/2010/wordprocessingDrawing" xmlns:wp="http://schemas.openxmlformats.org/drawingml/2006/wordprocessingDrawing" xmlns:w10="urn:schemas-microsoft-com:office:word" xmlns:w="http://schemas.openxmlformats.org/wordprocessingml/2006/main" xmlns:w14="http://schemas.microsoft.com/office/word/2010/wordml" xmlns:w15="http://schemas.microsoft.com/office/word/2012/wordml" xmlns:w16cid="http://schemas.microsoft.com/office/word/2016/wordml/cid" xmlns:w16se="http://schemas.microsoft.com/office/word/2015/wordml/symex" xmlns:wpg="http://schemas.microsoft.com/office/word/2010/wordprocessingGroup" xmlns:wpi="http://schemas.microsoft.com/office/word/2010/wordprocessingInk" xmlns:wne="http://schemas.microsoft.com/office/word/2006/wordml" xmlns:wps="http://schemas.microsoft.com/office/word/2010/wordprocessingShape" mc:Ignorable="w14 w15 w16se w16cid wp14">
   <w:p>
     <w:pPr>
       <w:pStyle w:val="Header"/>
@@ -673,8 +660,8 @@
 </file>
 
 <file path=word/numbering.xml><?xml version="1.0" encoding="utf-8"?>
-<w:numbering xmlns:wpc="http://schemas.microsoft.com/office/word/2010/wordprocessingCanvas" xmlns:mo="http://schemas.microsoft.com/office/mac/office/2008/main" xmlns:mc="http://schemas.openxmlformats.org/markup-compatibility/2006" xmlns:mv="urn:schemas-microsoft-com:mac:vml" xmlns:o="urn:schemas-microsoft-com:office:office" xmlns:r="http://schemas.openxmlformats.org/officeDocument/2006/relationships" xmlns:m="http://schemas.openxmlformats.org/officeDocument/2006/math" xmlns:v="urn:schemas-microsoft-com:vml" xmlns:wp14="http://schemas.microsoft.com/office/word/2010/wordprocessingDrawing" xmlns:wp="http://schemas.openxmlformats.org/drawingml/2006/wordprocessingDrawing" xmlns:w10="urn:schemas-microsoft-com:office:word" xmlns:w="http://schemas.openxmlformats.org/wordprocessingml/2006/main" xmlns:w14="http://schemas.microsoft.com/office/word/2010/wordml" xmlns:w15="http://schemas.microsoft.com/office/word/2012/wordml" xmlns:wpg="http://schemas.microsoft.com/office/word/2010/wordprocessingGroup" xmlns:wpi="http://schemas.microsoft.com/office/word/2010/wordprocessingInk" xmlns:wne="http://schemas.microsoft.com/office/word/2006/wordml" xmlns:wps="http://schemas.microsoft.com/office/word/2010/wordprocessingShape" mc:Ignorable="w14 w15 wp14">
-  <w:abstractNum w:abstractNumId="0">
+<w:numbering xmlns:wpc="http://schemas.microsoft.com/office/word/2010/wordprocessingCanvas" xmlns:cx="http://schemas.microsoft.com/office/drawing/2014/chartex" xmlns:cx1="http://schemas.microsoft.com/office/drawing/2015/9/8/chartex" xmlns:cx2="http://schemas.microsoft.com/office/drawing/2015/10/21/chartex" xmlns:cx3="http://schemas.microsoft.com/office/drawing/2016/5/9/chartex" xmlns:cx4="http://schemas.microsoft.com/office/drawing/2016/5/10/chartex" xmlns:cx5="http://schemas.microsoft.com/office/drawing/2016/5/11/chartex" xmlns:cx6="http://schemas.microsoft.com/office/drawing/2016/5/12/chartex" xmlns:cx7="http://schemas.microsoft.com/office/drawing/2016/5/13/chartex" xmlns:cx8="http://schemas.microsoft.com/office/drawing/2016/5/14/chartex" xmlns:mc="http://schemas.openxmlformats.org/markup-compatibility/2006" xmlns:aink="http://schemas.microsoft.com/office/drawing/2016/ink" xmlns:am3d="http://schemas.microsoft.com/office/drawing/2017/model3d" xmlns:o="urn:schemas-microsoft-com:office:office" xmlns:r="http://schemas.openxmlformats.org/officeDocument/2006/relationships" xmlns:m="http://schemas.openxmlformats.org/officeDocument/2006/math" xmlns:v="urn:schemas-microsoft-com:vml" xmlns:wp14="http://schemas.microsoft.com/office/word/2010/wordprocessingDrawing" xmlns:wp="http://schemas.openxmlformats.org/drawingml/2006/wordprocessingDrawing" xmlns:w10="urn:schemas-microsoft-com:office:word" xmlns:w="http://schemas.openxmlformats.org/wordprocessingml/2006/main" xmlns:w14="http://schemas.microsoft.com/office/word/2010/wordml" xmlns:w15="http://schemas.microsoft.com/office/word/2012/wordml" xmlns:w16cid="http://schemas.microsoft.com/office/word/2016/wordml/cid" xmlns:w16se="http://schemas.microsoft.com/office/word/2015/wordml/symex" xmlns:wpg="http://schemas.microsoft.com/office/word/2010/wordprocessingGroup" xmlns:wpi="http://schemas.microsoft.com/office/word/2010/wordprocessingInk" xmlns:wne="http://schemas.microsoft.com/office/word/2006/wordml" xmlns:wps="http://schemas.microsoft.com/office/word/2010/wordprocessingShape" mc:Ignorable="w14 w15 w16se w16cid wp14">
+  <w:abstractNum w:abstractNumId="0" w15:restartNumberingAfterBreak="0">
     <w:nsid w:val="0A5872C9"/>
     <w:multiLevelType w:val="hybridMultilevel"/>
     <w:tmpl w:val="B1662FF4"/>
@@ -760,7 +747,7 @@
       </w:pPr>
     </w:lvl>
   </w:abstractNum>
-  <w:abstractNum w:abstractNumId="1">
+  <w:abstractNum w:abstractNumId="1" w15:restartNumberingAfterBreak="0">
     <w:nsid w:val="0B2838BD"/>
     <w:multiLevelType w:val="hybridMultilevel"/>
     <w:tmpl w:val="D9985F28"/>
@@ -873,7 +860,7 @@
       </w:rPr>
     </w:lvl>
   </w:abstractNum>
-  <w:abstractNum w:abstractNumId="2">
+  <w:abstractNum w:abstractNumId="2" w15:restartNumberingAfterBreak="0">
     <w:nsid w:val="3DFF1BCF"/>
     <w:multiLevelType w:val="hybridMultilevel"/>
     <w:tmpl w:val="B7FCE2D8"/>
@@ -975,7 +962,7 @@
 </file>
 
 <file path=word/styles.xml><?xml version="1.0" encoding="utf-8"?>
-<w:styles xmlns:mc="http://schemas.openxmlformats.org/markup-compatibility/2006" xmlns:r="http://schemas.openxmlformats.org/officeDocument/2006/relationships" xmlns:w="http://schemas.openxmlformats.org/wordprocessingml/2006/main" xmlns:w14="http://schemas.microsoft.com/office/word/2010/wordml" xmlns:w15="http://schemas.microsoft.com/office/word/2012/wordml" mc:Ignorable="w14 w15">
+<w:styles xmlns:mc="http://schemas.openxmlformats.org/markup-compatibility/2006" xmlns:r="http://schemas.openxmlformats.org/officeDocument/2006/relationships" xmlns:w="http://schemas.openxmlformats.org/wordprocessingml/2006/main" xmlns:w14="http://schemas.microsoft.com/office/word/2010/wordml" xmlns:w15="http://schemas.microsoft.com/office/word/2012/wordml" xmlns:w16cid="http://schemas.microsoft.com/office/word/2016/wordml/cid" xmlns:w16se="http://schemas.microsoft.com/office/word/2015/wordml/symex" mc:Ignorable="w14 w15 w16se w16cid">
   <w:docDefaults>
     <w:rPrDefault>
       <w:rPr>
@@ -991,7 +978,7 @@
       </w:pPr>
     </w:pPrDefault>
   </w:docDefaults>
-  <w:latentStyles w:defLockedState="0" w:defUIPriority="99" w:defSemiHidden="0" w:defUnhideWhenUsed="0" w:defQFormat="0" w:count="382">
+  <w:latentStyles w:defLockedState="0" w:defUIPriority="99" w:defSemiHidden="0" w:defUnhideWhenUsed="0" w:defQFormat="0" w:count="375">
     <w:lsdException w:name="Normal" w:uiPriority="0" w:qFormat="1"/>
     <w:lsdException w:name="heading 1" w:uiPriority="9" w:qFormat="1"/>
     <w:lsdException w:name="heading 2" w:semiHidden="1" w:uiPriority="9" w:unhideWhenUsed="1" w:qFormat="1"/>

</xml_diff>